<commit_message>
Version final preguntas ASO y Simuladores
</commit_message>
<xml_diff>
--- a/documentos/examenes/Preguntas ASO.docx
+++ b/documentos/examenes/Preguntas ASO.docx
@@ -25632,11 +25632,6 @@
     <w:p>
       <w:pPr>
         <w:pStyle w:val="List Paragraph"/>
-      </w:pPr>
-    </w:p>
-    <w:p>
-      <w:pPr>
-        <w:pStyle w:val="List Paragraph"/>
         <w:numPr>
           <w:ilvl w:val="0"/>
           <w:numId w:val="286"/>
@@ -25824,11 +25819,6 @@
     <w:p>
       <w:pPr>
         <w:pStyle w:val="List Paragraph"/>
-      </w:pPr>
-    </w:p>
-    <w:p>
-      <w:pPr>
-        <w:pStyle w:val="List Paragraph"/>
         <w:numPr>
           <w:ilvl w:val="0"/>
           <w:numId w:val="289"/>
@@ -26010,11 +26000,6 @@
         </w:rPr>
         <w:t>n en Spring?</w:t>
       </w:r>
-    </w:p>
-    <w:p>
-      <w:pPr>
-        <w:pStyle w:val="List Paragraph"/>
-      </w:pPr>
     </w:p>
     <w:p>
       <w:pPr>
@@ -26881,6 +26866,13 @@
         </w:rPr>
         <w:t>Ninguna de las anteriores</w:t>
       </w:r>
+      <w:r>
+        <w:rPr>
+          <w:rtl w:val="0"/>
+          <w:lang w:val="es-ES_tradnl"/>
+        </w:rPr>
+        <w:t xml:space="preserve"> &lt;=CORRECTA</w:t>
+      </w:r>
     </w:p>
     <w:p>
       <w:pPr>
@@ -27054,7 +27046,21 @@
           <w:rtl w:val="0"/>
           <w:lang w:val="es-ES_tradnl"/>
         </w:rPr>
-        <w:t>IllegalArgumntException</w:t>
+        <w:t>IllegalArgum</w:t>
+      </w:r>
+      <w:r>
+        <w:rPr>
+          <w:rtl w:val="0"/>
+          <w:lang w:val="es-ES_tradnl"/>
+        </w:rPr>
+        <w:t>e</w:t>
+      </w:r>
+      <w:r>
+        <w:rPr>
+          <w:rtl w:val="0"/>
+          <w:lang w:val="es-ES_tradnl"/>
+        </w:rPr>
+        <w:t>ntException</w:t>
       </w:r>
     </w:p>
     <w:p>
@@ -27130,11 +27136,6 @@
         </w:rPr>
         <w:t>es un starter?</w:t>
       </w:r>
-    </w:p>
-    <w:p>
-      <w:pPr>
-        <w:pStyle w:val="List Paragraph"/>
-      </w:pPr>
     </w:p>
     <w:p>
       <w:pPr>
@@ -27340,603 +27341,10 @@
     <w:p>
       <w:pPr>
         <w:pStyle w:val="Body"/>
-        <w:rPr>
-          <w:lang w:val="es-ES_tradnl"/>
-        </w:rPr>
-      </w:pPr>
-    </w:p>
-    <w:p>
-      <w:pPr>
-        <w:pStyle w:val="Body"/>
-        <w:jc w:val="both"/>
-        <w:rPr>
-          <w:rFonts w:ascii="Arial" w:cs="Arial" w:hAnsi="Arial" w:eastAsia="Arial"/>
-        </w:rPr>
-      </w:pPr>
-      <w:r>
-        <w:rPr>
-          <w:rFonts w:ascii="Arial" w:hAnsi="Arial"/>
-          <w:rtl w:val="0"/>
-          <w:lang w:val="en-US"/>
-        </w:rPr>
-        <w:t>------------------------------------------------------------------------------------------------------------------------</w:t>
-      </w:r>
-    </w:p>
-    <w:p>
-      <w:pPr>
-        <w:pStyle w:val="List Paragraph"/>
-        <w:numPr>
-          <w:ilvl w:val="0"/>
-          <w:numId w:val="310"/>
-        </w:numPr>
-        <w:bidi w:val="0"/>
-        <w:spacing w:before="220" w:after="220"/>
-        <w:ind w:right="0"/>
-        <w:jc w:val="left"/>
-        <w:rPr>
-          <w:rFonts w:ascii="Arial" w:hAnsi="Arial"/>
-          <w:rtl w:val="0"/>
-          <w:lang w:val="es-ES_tradnl"/>
-        </w:rPr>
-      </w:pPr>
-      <w:r>
-        <w:rPr>
-          <w:rFonts w:ascii="Arial" w:hAnsi="Arial"/>
-          <w:outline w:val="0"/>
-          <w:color w:val="000000"/>
-          <w:u w:color="000000"/>
-          <w:rtl w:val="0"/>
-          <w:lang w:val="es-ES_tradnl"/>
-          <w14:textFill>
-            <w14:solidFill>
-              <w14:srgbClr w14:val="000000"/>
-            </w14:solidFill>
-          </w14:textFill>
-        </w:rPr>
-        <w:t>Comando Docker que se utiliza para construir la imagen a partir del Dockerfile</w:t>
-      </w:r>
-    </w:p>
-    <w:p>
-      <w:pPr>
-        <w:pStyle w:val="List Paragraph"/>
-        <w:spacing w:before="220" w:after="220"/>
-        <w:rPr>
-          <w:rFonts w:ascii="Arial" w:cs="Arial" w:hAnsi="Arial" w:eastAsia="Arial"/>
-          <w:outline w:val="0"/>
-          <w:color w:val="000000"/>
-          <w:u w:color="000000"/>
-          <w14:textFill>
-            <w14:solidFill>
-              <w14:srgbClr w14:val="000000"/>
-            </w14:solidFill>
-          </w14:textFill>
-        </w:rPr>
-      </w:pPr>
-    </w:p>
-    <w:p>
-      <w:pPr>
-        <w:pStyle w:val="Body"/>
-        <w:rPr>
-          <w:rFonts w:ascii="Arial" w:cs="Arial" w:hAnsi="Arial" w:eastAsia="Arial"/>
-        </w:rPr>
-      </w:pPr>
-      <w:r>
-        <w:rPr>
-          <w:rFonts w:ascii="Arial" w:hAnsi="Arial"/>
-          <w:rtl w:val="0"/>
-        </w:rPr>
-        <w:t xml:space="preserve">                       </w:t>
-      </w:r>
-      <w:r>
-        <w:rPr>
-          <w:rFonts w:ascii="Arial" w:hAnsi="Arial"/>
-          <w:shd w:val="clear" w:color="auto" w:fill="ffff00"/>
-          <w:rtl w:val="0"/>
-          <w:lang w:val="en-US"/>
-        </w:rPr>
-        <w:t>docker build</w:t>
-      </w:r>
-    </w:p>
-    <w:p>
-      <w:pPr>
-        <w:pStyle w:val="List Paragraph"/>
-        <w:spacing w:before="220" w:after="220"/>
-        <w:ind w:left="785" w:firstLine="0"/>
-        <w:rPr>
-          <w:rFonts w:ascii="Arial" w:cs="Arial" w:hAnsi="Arial" w:eastAsia="Arial"/>
-          <w:outline w:val="0"/>
-          <w:color w:val="000000"/>
-          <w:u w:color="000000"/>
-          <w14:textFill>
-            <w14:solidFill>
-              <w14:srgbClr w14:val="000000"/>
-            </w14:solidFill>
-          </w14:textFill>
-        </w:rPr>
-      </w:pPr>
-    </w:p>
-    <w:p>
-      <w:pPr>
-        <w:pStyle w:val="List Paragraph"/>
-        <w:numPr>
-          <w:ilvl w:val="0"/>
-          <w:numId w:val="310"/>
-        </w:numPr>
-        <w:bidi w:val="0"/>
-        <w:spacing w:before="220" w:after="220"/>
-        <w:ind w:right="0"/>
-        <w:jc w:val="left"/>
-        <w:rPr>
-          <w:rFonts w:ascii="Arial" w:hAnsi="Arial" w:hint="default"/>
-          <w:rtl w:val="0"/>
-          <w:lang w:val="es-ES_tradnl"/>
-        </w:rPr>
-      </w:pPr>
-      <w:r>
-        <w:rPr>
-          <w:rFonts w:ascii="Arial" w:hAnsi="Arial" w:hint="default"/>
-          <w:outline w:val="0"/>
-          <w:color w:val="000000"/>
-          <w:u w:color="000000"/>
-          <w:rtl w:val="0"/>
-          <w:lang w:val="es-ES_tradnl"/>
-          <w14:textFill>
-            <w14:solidFill>
-              <w14:srgbClr w14:val="000000"/>
-            </w14:solidFill>
-          </w14:textFill>
-        </w:rPr>
-        <w:t>¿</w:t>
-      </w:r>
-      <w:r>
-        <w:rPr>
-          <w:rFonts w:ascii="Arial" w:hAnsi="Arial"/>
-          <w:outline w:val="0"/>
-          <w:color w:val="000000"/>
-          <w:u w:color="000000"/>
-          <w:rtl w:val="0"/>
-          <w:lang w:val="es-ES_tradnl"/>
-          <w14:textFill>
-            <w14:solidFill>
-              <w14:srgbClr w14:val="000000"/>
-            </w14:solidFill>
-          </w14:textFill>
-        </w:rPr>
-        <w:t>Seleccione la respuesta que considere correcta, dado el siguiente bloque de c</w:t>
-      </w:r>
-      <w:r>
-        <w:rPr>
-          <w:rFonts w:ascii="Arial" w:hAnsi="Arial" w:hint="default"/>
-          <w:outline w:val="0"/>
-          <w:color w:val="000000"/>
-          <w:u w:color="000000"/>
-          <w:rtl w:val="0"/>
-          <w:lang w:val="es-ES_tradnl"/>
-          <w14:textFill>
-            <w14:solidFill>
-              <w14:srgbClr w14:val="000000"/>
-            </w14:solidFill>
-          </w14:textFill>
-        </w:rPr>
-        <w:t>ó</w:t>
-      </w:r>
-      <w:r>
-        <w:rPr>
-          <w:rFonts w:ascii="Arial" w:hAnsi="Arial"/>
-          <w:outline w:val="0"/>
-          <w:color w:val="000000"/>
-          <w:u w:color="000000"/>
-          <w:rtl w:val="0"/>
-          <w:lang w:val="es-ES_tradnl"/>
-          <w14:textFill>
-            <w14:solidFill>
-              <w14:srgbClr w14:val="000000"/>
-            </w14:solidFill>
-          </w14:textFill>
-        </w:rPr>
-        <w:t>digo?</w:t>
-      </w:r>
-    </w:p>
-    <w:p>
-      <w:pPr>
-        <w:pStyle w:val="Body"/>
-        <w:spacing w:after="0"/>
-        <w:ind w:left="720" w:firstLine="0"/>
-        <w:rPr>
-          <w:rFonts w:ascii="Arial" w:cs="Arial" w:hAnsi="Arial" w:eastAsia="Arial"/>
-        </w:rPr>
-      </w:pPr>
-      <w:r>
-        <w:rPr>
-          <w:rFonts w:ascii="Arial" w:hAnsi="Arial"/>
-          <w:outline w:val="0"/>
-          <w:color w:val="000000"/>
-          <w:u w:color="000000"/>
-          <w:rtl w:val="0"/>
-          <w:lang w:val="en-US"/>
-          <w14:textFill>
-            <w14:solidFill>
-              <w14:srgbClr w14:val="000000"/>
-            </w14:solidFill>
-          </w14:textFill>
-        </w:rPr>
-        <w:t>import java.util.Arrays;</w:t>
-      </w:r>
-    </w:p>
-    <w:p>
-      <w:pPr>
-        <w:pStyle w:val="Body"/>
-        <w:rPr>
-          <w:rFonts w:ascii="Arial" w:cs="Arial" w:hAnsi="Arial" w:eastAsia="Arial"/>
-          <w:lang w:val="en-US"/>
-        </w:rPr>
-      </w:pPr>
-    </w:p>
-    <w:p>
-      <w:pPr>
-        <w:pStyle w:val="Body"/>
-        <w:spacing w:after="0"/>
-        <w:ind w:left="720" w:firstLine="0"/>
-        <w:rPr>
-          <w:rFonts w:ascii="Arial" w:cs="Arial" w:hAnsi="Arial" w:eastAsia="Arial"/>
-        </w:rPr>
-      </w:pPr>
-      <w:r>
-        <w:rPr>
-          <w:rFonts w:ascii="Arial" w:hAnsi="Arial"/>
-          <w:outline w:val="0"/>
-          <w:color w:val="000000"/>
-          <w:u w:color="000000"/>
-          <w:rtl w:val="0"/>
-          <w:lang w:val="en-US"/>
-          <w14:textFill>
-            <w14:solidFill>
-              <w14:srgbClr w14:val="000000"/>
-            </w14:solidFill>
-          </w14:textFill>
-        </w:rPr>
-        <w:t>public class Example {</w:t>
-      </w:r>
-    </w:p>
-    <w:p>
-      <w:pPr>
-        <w:pStyle w:val="Body"/>
-        <w:rPr>
-          <w:rFonts w:ascii="Arial" w:cs="Arial" w:hAnsi="Arial" w:eastAsia="Arial"/>
-          <w:lang w:val="en-US"/>
-        </w:rPr>
-      </w:pPr>
-    </w:p>
-    <w:p>
-      <w:pPr>
-        <w:pStyle w:val="Body"/>
-        <w:spacing w:after="0"/>
-        <w:ind w:left="720" w:firstLine="0"/>
-        <w:rPr>
-          <w:rFonts w:ascii="Arial" w:cs="Arial" w:hAnsi="Arial" w:eastAsia="Arial"/>
-        </w:rPr>
-      </w:pPr>
-      <w:r>
-        <w:rPr>
-          <w:rFonts w:ascii="Arial" w:hAnsi="Arial"/>
-          <w:outline w:val="0"/>
-          <w:color w:val="000000"/>
-          <w:u w:color="000000"/>
-          <w:rtl w:val="0"/>
-          <w:lang w:val="en-US"/>
-          <w14:textFill>
-            <w14:solidFill>
-              <w14:srgbClr w14:val="000000"/>
-            </w14:solidFill>
-          </w14:textFill>
-        </w:rPr>
-        <w:t>public static void main( String [] args ) {</w:t>
-      </w:r>
-    </w:p>
-    <w:p>
-      <w:pPr>
-        <w:pStyle w:val="Body"/>
-        <w:spacing w:after="0"/>
-        <w:ind w:left="720" w:firstLine="0"/>
-        <w:rPr>
-          <w:rFonts w:ascii="Arial" w:cs="Arial" w:hAnsi="Arial" w:eastAsia="Arial"/>
-        </w:rPr>
-      </w:pPr>
-      <w:r>
-        <w:rPr>
-          <w:rFonts w:ascii="Arial" w:hAnsi="Arial"/>
-          <w:outline w:val="0"/>
-          <w:color w:val="000000"/>
-          <w:u w:color="000000"/>
-          <w:rtl w:val="0"/>
-          <w:lang w:val="en-US"/>
-          <w14:textFill>
-            <w14:solidFill>
-              <w14:srgbClr w14:val="000000"/>
-            </w14:solidFill>
-          </w14:textFill>
-        </w:rPr>
-        <w:t xml:space="preserve">      int [] [] [] matrix= {{{ 1, 2}, {3, 4}}, {{5, 6}, {7, 8}}};</w:t>
-      </w:r>
-    </w:p>
-    <w:p>
-      <w:pPr>
-        <w:pStyle w:val="Body"/>
-        <w:spacing w:after="0"/>
-        <w:ind w:left="720" w:firstLine="0"/>
-        <w:rPr>
-          <w:rFonts w:ascii="Arial" w:cs="Arial" w:hAnsi="Arial" w:eastAsia="Arial"/>
-        </w:rPr>
-      </w:pPr>
-      <w:r>
-        <w:rPr>
-          <w:rFonts w:ascii="Arial" w:hAnsi="Arial"/>
-          <w:outline w:val="0"/>
-          <w:color w:val="000000"/>
-          <w:u w:color="000000"/>
-          <w:rtl w:val="0"/>
-          <w:lang w:val="en-US"/>
-          <w14:textFill>
-            <w14:solidFill>
-              <w14:srgbClr w14:val="000000"/>
-            </w14:solidFill>
-          </w14:textFill>
-        </w:rPr>
-        <w:t xml:space="preserve">      int [] [] flattened= Arrays.stream(matrix)</w:t>
-      </w:r>
-    </w:p>
-    <w:p>
-      <w:pPr>
-        <w:pStyle w:val="Body"/>
-        <w:spacing w:after="0"/>
-        <w:ind w:left="2160" w:firstLine="0"/>
-        <w:rPr>
-          <w:rFonts w:ascii="Arial" w:cs="Arial" w:hAnsi="Arial" w:eastAsia="Arial"/>
-        </w:rPr>
-      </w:pPr>
-      <w:r>
-        <w:rPr>
-          <w:rFonts w:ascii="Arial" w:hAnsi="Arial"/>
-          <w:outline w:val="0"/>
-          <w:color w:val="000000"/>
-          <w:u w:color="000000"/>
-          <w:rtl w:val="0"/>
-          <w:lang w:val="en-US"/>
-          <w14:textFill>
-            <w14:solidFill>
-              <w14:srgbClr w14:val="000000"/>
-            </w14:solidFill>
-          </w14:textFill>
-        </w:rPr>
-        <w:t>.flatMapToIn(layer)Arrays.string(layer)</w:t>
-      </w:r>
-    </w:p>
-    <w:p>
-      <w:pPr>
-        <w:pStyle w:val="Body"/>
-        <w:spacing w:after="0"/>
-        <w:ind w:left="2160" w:firstLine="0"/>
-        <w:rPr>
-          <w:rFonts w:ascii="Arial" w:cs="Arial" w:hAnsi="Arial" w:eastAsia="Arial"/>
-        </w:rPr>
-      </w:pPr>
-      <w:r>
-        <w:rPr>
-          <w:rFonts w:ascii="Arial" w:hAnsi="Arial"/>
-          <w:outline w:val="0"/>
-          <w:color w:val="000000"/>
-          <w:u w:color="000000"/>
-          <w:rtl w:val="0"/>
-          <w:lang w:val="en-US"/>
-          <w14:textFill>
-            <w14:solidFill>
-              <w14:srgbClr w14:val="000000"/>
-            </w14:solidFill>
-          </w14:textFill>
-        </w:rPr>
-        <w:t xml:space="preserve">      .flatMapToIn(Arrays::stream))</w:t>
-      </w:r>
-    </w:p>
-    <w:p>
-      <w:pPr>
-        <w:pStyle w:val="Body"/>
-        <w:spacing w:after="0"/>
-        <w:ind w:left="2160" w:firstLine="0"/>
-        <w:rPr>
-          <w:rFonts w:ascii="Arial" w:cs="Arial" w:hAnsi="Arial" w:eastAsia="Arial"/>
-        </w:rPr>
-      </w:pPr>
-      <w:r>
-        <w:rPr>
-          <w:rFonts w:ascii="Arial" w:hAnsi="Arial"/>
-          <w:outline w:val="0"/>
-          <w:color w:val="000000"/>
-          <w:u w:color="000000"/>
-          <w:rtl w:val="0"/>
-          <w:lang w:val="en-US"/>
-          <w14:textFill>
-            <w14:solidFill>
-              <w14:srgbClr w14:val="000000"/>
-            </w14:solidFill>
-          </w14:textFill>
-        </w:rPr>
-        <w:t>.boxed().map(n -&gt; new int[](n)).toArray(int[] []::new);</w:t>
-      </w:r>
-    </w:p>
-    <w:p>
-      <w:pPr>
-        <w:pStyle w:val="Body"/>
-        <w:rPr>
-          <w:rFonts w:ascii="Arial" w:cs="Arial" w:hAnsi="Arial" w:eastAsia="Arial"/>
-          <w:lang w:val="en-US"/>
-        </w:rPr>
-      </w:pPr>
-    </w:p>
-    <w:p>
-      <w:pPr>
-        <w:pStyle w:val="Body"/>
-        <w:spacing w:after="0"/>
-        <w:ind w:left="720" w:firstLine="0"/>
-        <w:rPr>
-          <w:rFonts w:ascii="Arial" w:cs="Arial" w:hAnsi="Arial" w:eastAsia="Arial"/>
-        </w:rPr>
-      </w:pPr>
-      <w:r>
-        <w:rPr>
-          <w:rFonts w:ascii="Arial" w:hAnsi="Arial"/>
-          <w:outline w:val="0"/>
-          <w:color w:val="000000"/>
-          <w:u w:color="000000"/>
-          <w:rtl w:val="0"/>
-          <w:lang w:val="en-US"/>
-          <w14:textFill>
-            <w14:solidFill>
-              <w14:srgbClr w14:val="000000"/>
-            </w14:solidFill>
-          </w14:textFill>
-        </w:rPr>
-        <w:t>System.out.println(Arrays.deepToString(flattened));</w:t>
-      </w:r>
-    </w:p>
-    <w:p>
-      <w:pPr>
-        <w:pStyle w:val="Body"/>
-        <w:spacing w:after="0"/>
-        <w:ind w:left="720" w:firstLine="0"/>
-        <w:rPr>
-          <w:rFonts w:ascii="Arial" w:cs="Arial" w:hAnsi="Arial" w:eastAsia="Arial"/>
-        </w:rPr>
-      </w:pPr>
-      <w:r>
-        <w:rPr>
-          <w:rFonts w:ascii="Arial" w:hAnsi="Arial"/>
-          <w:outline w:val="0"/>
-          <w:color w:val="000000"/>
-          <w:u w:color="000000"/>
-          <w:rtl w:val="0"/>
-          <w:lang w:val="es-ES_tradnl"/>
-          <w14:textFill>
-            <w14:solidFill>
-              <w14:srgbClr w14:val="000000"/>
-            </w14:solidFill>
-          </w14:textFill>
-        </w:rPr>
-        <w:t>}</w:t>
-      </w:r>
-    </w:p>
-    <w:p>
-      <w:pPr>
-        <w:pStyle w:val="Body"/>
-        <w:spacing w:after="0"/>
-        <w:ind w:left="720" w:firstLine="0"/>
-        <w:rPr>
-          <w:rFonts w:ascii="Arial" w:cs="Arial" w:hAnsi="Arial" w:eastAsia="Arial"/>
-        </w:rPr>
-      </w:pPr>
-      <w:r>
-        <w:rPr>
-          <w:rFonts w:ascii="Arial" w:hAnsi="Arial"/>
-          <w:outline w:val="0"/>
-          <w:color w:val="000000"/>
-          <w:u w:color="000000"/>
-          <w:rtl w:val="0"/>
-          <w:lang w:val="es-ES_tradnl"/>
-          <w14:textFill>
-            <w14:solidFill>
-              <w14:srgbClr w14:val="000000"/>
-            </w14:solidFill>
-          </w14:textFill>
-        </w:rPr>
-        <w:t>}</w:t>
-      </w:r>
-    </w:p>
-    <w:p>
-      <w:pPr>
-        <w:pStyle w:val="Body"/>
-        <w:spacing w:after="0"/>
-        <w:rPr>
-          <w:rFonts w:ascii="Arial" w:cs="Arial" w:hAnsi="Arial" w:eastAsia="Arial"/>
-        </w:rPr>
-      </w:pPr>
-    </w:p>
-    <w:p>
-      <w:pPr>
-        <w:pStyle w:val="Body"/>
-        <w:spacing w:before="220" w:after="220"/>
-        <w:ind w:left="720" w:firstLine="0"/>
-        <w:rPr>
-          <w:rFonts w:ascii="Arial" w:cs="Arial" w:hAnsi="Arial" w:eastAsia="Arial"/>
-        </w:rPr>
-      </w:pPr>
-      <w:r>
-        <w:rPr>
-          <w:rFonts w:ascii="Arial" w:hAnsi="Arial"/>
-          <w:outline w:val="0"/>
-          <w:color w:val="000000"/>
-          <w:u w:color="000000"/>
-          <w:rtl w:val="0"/>
-          <w:lang w:val="es-ES_tradnl"/>
-          <w14:textFill>
-            <w14:solidFill>
-              <w14:srgbClr w14:val="000000"/>
-            </w14:solidFill>
-          </w14:textFill>
-        </w:rPr>
-        <w:t>[ [1], [2], [3], [4], [5], [7], [8] ]</w:t>
-      </w:r>
-    </w:p>
-    <w:p>
-      <w:pPr>
-        <w:pStyle w:val="Body"/>
-        <w:spacing w:before="220" w:after="220"/>
-        <w:ind w:left="720" w:firstLine="0"/>
-        <w:rPr>
-          <w:rFonts w:ascii="Arial" w:cs="Arial" w:hAnsi="Arial" w:eastAsia="Arial"/>
-        </w:rPr>
-      </w:pPr>
-      <w:r>
-        <w:rPr>
-          <w:rFonts w:ascii="Arial" w:hAnsi="Arial"/>
-          <w:outline w:val="0"/>
-          <w:color w:val="000000"/>
-          <w:u w:color="000000"/>
-          <w:rtl w:val="0"/>
-          <w:lang w:val="es-ES_tradnl"/>
-          <w14:textFill>
-            <w14:solidFill>
-              <w14:srgbClr w14:val="000000"/>
-            </w14:solidFill>
-          </w14:textFill>
-        </w:rPr>
-        <w:t>[ [1, 2 ]], [ [ 3, 4]], [[  5, 6]], [ [ 7, 8]]</w:t>
-      </w:r>
-    </w:p>
-    <w:p>
-      <w:pPr>
-        <w:pStyle w:val="Body"/>
-        <w:spacing w:before="220" w:after="220"/>
-        <w:ind w:left="720" w:firstLine="0"/>
-      </w:pPr>
-      <w:r>
-        <w:rPr>
-          <w:rFonts w:ascii="Arial" w:hAnsi="Arial"/>
-          <w:outline w:val="0"/>
-          <w:color w:val="000000"/>
-          <w:u w:color="000000"/>
-          <w:shd w:val="clear" w:color="auto" w:fill="ffff00"/>
-          <w:rtl w:val="0"/>
-          <w:lang w:val="es-ES_tradnl"/>
-          <w14:textFill>
-            <w14:solidFill>
-              <w14:srgbClr w14:val="000000"/>
-            </w14:solidFill>
-          </w14:textFill>
-        </w:rPr>
-        <w:t>[ [ 1, 2], [ 3,4], [ 5,6], [ 7,8]]</w:t>
-      </w:r>
-      <w:r>
-        <w:rPr>
-          <w:rFonts w:ascii="Arial" w:cs="Arial" w:hAnsi="Arial" w:eastAsia="Arial"/>
+      </w:pPr>
+      <w:r>
+        <w:rPr>
+          <w:lang w:val="es-ES_tradnl"/>
         </w:rPr>
       </w:r>
     </w:p>
@@ -52884,248 +52292,6 @@
       <w:lvlJc w:val="left"/>
       <w:pPr>
         <w:ind w:left="6828" w:hanging="302"/>
-      </w:pPr>
-      <w:rPr>
-        <w:rFonts w:hAnsi="Arial Unicode MS"/>
-        <w:caps w:val="0"/>
-        <w:smallCaps w:val="0"/>
-        <w:strike w:val="0"/>
-        <w:dstrike w:val="0"/>
-        <w:outline w:val="0"/>
-        <w:emboss w:val="0"/>
-        <w:imprint w:val="0"/>
-        <w:spacing w:val="0"/>
-        <w:w w:val="100"/>
-        <w:kern w:val="0"/>
-        <w:position w:val="0"/>
-        <w:highlight w:val="none"/>
-        <w:vertAlign w:val="baseline"/>
-      </w:rPr>
-    </w:lvl>
-  </w:abstractNum>
-  <w:abstractNum w:abstractNumId="206">
-    <w:multiLevelType w:val="hybridMultilevel"/>
-    <w:numStyleLink w:val="Imported Style 118"/>
-  </w:abstractNum>
-  <w:abstractNum w:abstractNumId="207">
-    <w:multiLevelType w:val="hybridMultilevel"/>
-    <w:styleLink w:val="Imported Style 118"/>
-    <w:lvl w:ilvl="0">
-      <w:start w:val="1"/>
-      <w:numFmt w:val="decimal"/>
-      <w:suff w:val="tab"/>
-      <w:lvlText w:val="%1."/>
-      <w:lvlJc w:val="left"/>
-      <w:pPr>
-        <w:ind w:left="785" w:hanging="360"/>
-      </w:pPr>
-      <w:rPr>
-        <w:rFonts w:hAnsi="Arial Unicode MS"/>
-        <w:caps w:val="0"/>
-        <w:smallCaps w:val="0"/>
-        <w:strike w:val="0"/>
-        <w:dstrike w:val="0"/>
-        <w:outline w:val="0"/>
-        <w:emboss w:val="0"/>
-        <w:imprint w:val="0"/>
-        <w:spacing w:val="0"/>
-        <w:w w:val="100"/>
-        <w:kern w:val="0"/>
-        <w:position w:val="0"/>
-        <w:highlight w:val="none"/>
-        <w:vertAlign w:val="baseline"/>
-      </w:rPr>
-    </w:lvl>
-    <w:lvl w:ilvl="1">
-      <w:start w:val="1"/>
-      <w:numFmt w:val="lowerLetter"/>
-      <w:suff w:val="tab"/>
-      <w:lvlText w:val="%2."/>
-      <w:lvlJc w:val="left"/>
-      <w:pPr>
-        <w:ind w:left="1440" w:hanging="360"/>
-      </w:pPr>
-      <w:rPr>
-        <w:rFonts w:hAnsi="Arial Unicode MS"/>
-        <w:caps w:val="0"/>
-        <w:smallCaps w:val="0"/>
-        <w:strike w:val="0"/>
-        <w:dstrike w:val="0"/>
-        <w:outline w:val="0"/>
-        <w:emboss w:val="0"/>
-        <w:imprint w:val="0"/>
-        <w:spacing w:val="0"/>
-        <w:w w:val="100"/>
-        <w:kern w:val="0"/>
-        <w:position w:val="0"/>
-        <w:highlight w:val="none"/>
-        <w:vertAlign w:val="baseline"/>
-      </w:rPr>
-    </w:lvl>
-    <w:lvl w:ilvl="2">
-      <w:start w:val="1"/>
-      <w:numFmt w:val="lowerRoman"/>
-      <w:suff w:val="tab"/>
-      <w:lvlText w:val="%3."/>
-      <w:lvlJc w:val="left"/>
-      <w:pPr>
-        <w:ind w:left="2160" w:hanging="302"/>
-      </w:pPr>
-      <w:rPr>
-        <w:rFonts w:hAnsi="Arial Unicode MS"/>
-        <w:caps w:val="0"/>
-        <w:smallCaps w:val="0"/>
-        <w:strike w:val="0"/>
-        <w:dstrike w:val="0"/>
-        <w:outline w:val="0"/>
-        <w:emboss w:val="0"/>
-        <w:imprint w:val="0"/>
-        <w:spacing w:val="0"/>
-        <w:w w:val="100"/>
-        <w:kern w:val="0"/>
-        <w:position w:val="0"/>
-        <w:highlight w:val="none"/>
-        <w:vertAlign w:val="baseline"/>
-      </w:rPr>
-    </w:lvl>
-    <w:lvl w:ilvl="3">
-      <w:start w:val="1"/>
-      <w:numFmt w:val="decimal"/>
-      <w:suff w:val="tab"/>
-      <w:lvlText w:val="%4."/>
-      <w:lvlJc w:val="left"/>
-      <w:pPr>
-        <w:ind w:left="2880" w:hanging="360"/>
-      </w:pPr>
-      <w:rPr>
-        <w:rFonts w:hAnsi="Arial Unicode MS"/>
-        <w:caps w:val="0"/>
-        <w:smallCaps w:val="0"/>
-        <w:strike w:val="0"/>
-        <w:dstrike w:val="0"/>
-        <w:outline w:val="0"/>
-        <w:emboss w:val="0"/>
-        <w:imprint w:val="0"/>
-        <w:spacing w:val="0"/>
-        <w:w w:val="100"/>
-        <w:kern w:val="0"/>
-        <w:position w:val="0"/>
-        <w:highlight w:val="none"/>
-        <w:vertAlign w:val="baseline"/>
-      </w:rPr>
-    </w:lvl>
-    <w:lvl w:ilvl="4">
-      <w:start w:val="1"/>
-      <w:numFmt w:val="lowerLetter"/>
-      <w:suff w:val="tab"/>
-      <w:lvlText w:val="%5."/>
-      <w:lvlJc w:val="left"/>
-      <w:pPr>
-        <w:ind w:left="3600" w:hanging="360"/>
-      </w:pPr>
-      <w:rPr>
-        <w:rFonts w:hAnsi="Arial Unicode MS"/>
-        <w:caps w:val="0"/>
-        <w:smallCaps w:val="0"/>
-        <w:strike w:val="0"/>
-        <w:dstrike w:val="0"/>
-        <w:outline w:val="0"/>
-        <w:emboss w:val="0"/>
-        <w:imprint w:val="0"/>
-        <w:spacing w:val="0"/>
-        <w:w w:val="100"/>
-        <w:kern w:val="0"/>
-        <w:position w:val="0"/>
-        <w:highlight w:val="none"/>
-        <w:vertAlign w:val="baseline"/>
-      </w:rPr>
-    </w:lvl>
-    <w:lvl w:ilvl="5">
-      <w:start w:val="1"/>
-      <w:numFmt w:val="lowerRoman"/>
-      <w:suff w:val="tab"/>
-      <w:lvlText w:val="%6."/>
-      <w:lvlJc w:val="left"/>
-      <w:pPr>
-        <w:ind w:left="4320" w:hanging="302"/>
-      </w:pPr>
-      <w:rPr>
-        <w:rFonts w:hAnsi="Arial Unicode MS"/>
-        <w:caps w:val="0"/>
-        <w:smallCaps w:val="0"/>
-        <w:strike w:val="0"/>
-        <w:dstrike w:val="0"/>
-        <w:outline w:val="0"/>
-        <w:emboss w:val="0"/>
-        <w:imprint w:val="0"/>
-        <w:spacing w:val="0"/>
-        <w:w w:val="100"/>
-        <w:kern w:val="0"/>
-        <w:position w:val="0"/>
-        <w:highlight w:val="none"/>
-        <w:vertAlign w:val="baseline"/>
-      </w:rPr>
-    </w:lvl>
-    <w:lvl w:ilvl="6">
-      <w:start w:val="1"/>
-      <w:numFmt w:val="decimal"/>
-      <w:suff w:val="tab"/>
-      <w:lvlText w:val="%7."/>
-      <w:lvlJc w:val="left"/>
-      <w:pPr>
-        <w:ind w:left="5040" w:hanging="360"/>
-      </w:pPr>
-      <w:rPr>
-        <w:rFonts w:hAnsi="Arial Unicode MS"/>
-        <w:caps w:val="0"/>
-        <w:smallCaps w:val="0"/>
-        <w:strike w:val="0"/>
-        <w:dstrike w:val="0"/>
-        <w:outline w:val="0"/>
-        <w:emboss w:val="0"/>
-        <w:imprint w:val="0"/>
-        <w:spacing w:val="0"/>
-        <w:w w:val="100"/>
-        <w:kern w:val="0"/>
-        <w:position w:val="0"/>
-        <w:highlight w:val="none"/>
-        <w:vertAlign w:val="baseline"/>
-      </w:rPr>
-    </w:lvl>
-    <w:lvl w:ilvl="7">
-      <w:start w:val="1"/>
-      <w:numFmt w:val="lowerLetter"/>
-      <w:suff w:val="tab"/>
-      <w:lvlText w:val="%8."/>
-      <w:lvlJc w:val="left"/>
-      <w:pPr>
-        <w:ind w:left="5760" w:hanging="360"/>
-      </w:pPr>
-      <w:rPr>
-        <w:rFonts w:hAnsi="Arial Unicode MS"/>
-        <w:caps w:val="0"/>
-        <w:smallCaps w:val="0"/>
-        <w:strike w:val="0"/>
-        <w:dstrike w:val="0"/>
-        <w:outline w:val="0"/>
-        <w:emboss w:val="0"/>
-        <w:imprint w:val="0"/>
-        <w:spacing w:val="0"/>
-        <w:w w:val="100"/>
-        <w:kern w:val="0"/>
-        <w:position w:val="0"/>
-        <w:highlight w:val="none"/>
-        <w:vertAlign w:val="baseline"/>
-      </w:rPr>
-    </w:lvl>
-    <w:lvl w:ilvl="8">
-      <w:start w:val="1"/>
-      <w:numFmt w:val="lowerRoman"/>
-      <w:suff w:val="tab"/>
-      <w:lvlText w:val="%9."/>
-      <w:lvlJc w:val="left"/>
-      <w:pPr>
-        <w:ind w:left="6480" w:hanging="302"/>
       </w:pPr>
       <w:rPr>
         <w:rFonts w:hAnsi="Arial Unicode MS"/>
@@ -59624,12 +58790,6 @@
     <w:lvlOverride w:ilvl="0">
       <w:startOverride w:val="103"/>
     </w:lvlOverride>
-  </w:num>
-  <w:num w:numId="309">
-    <w:abstractNumId w:val="207"/>
-  </w:num>
-  <w:num w:numId="310">
-    <w:abstractNumId w:val="206"/>
   </w:num>
 </w:numbering>
 </file>
@@ -60702,14 +59862,6 @@
     <w:pPr>
       <w:numPr>
         <w:numId w:val="306"/>
-      </w:numPr>
-    </w:pPr>
-  </w:style>
-  <w:style w:type="numbering" w:styleId="Imported Style 118">
-    <w:name w:val="Imported Style 118"/>
-    <w:pPr>
-      <w:numPr>
-        <w:numId w:val="309"/>
       </w:numPr>
     </w:pPr>
   </w:style>

</xml_diff>